<commit_message>
fotos do casos de uso e Classes
</commit_message>
<xml_diff>
--- a/IR_Doc/Requisitos com novas fotos.docx
+++ b/IR_Doc/Requisitos com novas fotos.docx
@@ -206,7 +206,29 @@
           <w:szCs w:val="28"/>
           <w:lang w:eastAsia="pt-BR"/>
         </w:rPr>
-        <w:t xml:space="preserve">RF5- Aplicativo terá tela de login onde é possível logar com seu usuário, recuperar sua senha </w:t>
+        <w:t xml:space="preserve">RF5- Aplicativo terá tela de login onde é possível </w:t>
+      </w:r>
+      <w:proofErr w:type="spellStart"/>
+      <w:r>
+        <w:rPr>
+          <w:rFonts w:ascii="Times New Roman" w:eastAsia="Times New Roman" w:hAnsi="Times New Roman" w:cs="Times New Roman"/>
+          <w:color w:val="000000"/>
+          <w:sz w:val="28"/>
+          <w:szCs w:val="28"/>
+          <w:lang w:eastAsia="pt-BR"/>
+        </w:rPr>
+        <w:t>logar</w:t>
+      </w:r>
+      <w:proofErr w:type="spellEnd"/>
+      <w:r>
+        <w:rPr>
+          <w:rFonts w:ascii="Times New Roman" w:eastAsia="Times New Roman" w:hAnsi="Times New Roman" w:cs="Times New Roman"/>
+          <w:color w:val="000000"/>
+          <w:sz w:val="28"/>
+          <w:szCs w:val="28"/>
+          <w:lang w:eastAsia="pt-BR"/>
+        </w:rPr>
+        <w:t xml:space="preserve"> com seu usuário, recuperar sua senha </w:t>
       </w:r>
     </w:p>
     <w:p>
@@ -275,7 +297,29 @@
           <w:szCs w:val="28"/>
           <w:lang w:eastAsia="pt-BR"/>
         </w:rPr>
-        <w:t xml:space="preserve">RF7- Para fazer o pedido deverá estar em uma validada via QR Code impresso na mesa;  </w:t>
+        <w:t xml:space="preserve">RF7- Para fazer o pedido deverá estar em uma validada via QR </w:t>
+      </w:r>
+      <w:proofErr w:type="spellStart"/>
+      <w:r>
+        <w:rPr>
+          <w:rFonts w:ascii="Times New Roman" w:eastAsia="Times New Roman" w:hAnsi="Times New Roman" w:cs="Times New Roman"/>
+          <w:color w:val="000000"/>
+          <w:sz w:val="28"/>
+          <w:szCs w:val="28"/>
+          <w:lang w:eastAsia="pt-BR"/>
+        </w:rPr>
+        <w:t>Code</w:t>
+      </w:r>
+      <w:proofErr w:type="spellEnd"/>
+      <w:r>
+        <w:rPr>
+          <w:rFonts w:ascii="Times New Roman" w:eastAsia="Times New Roman" w:hAnsi="Times New Roman" w:cs="Times New Roman"/>
+          <w:color w:val="000000"/>
+          <w:sz w:val="28"/>
+          <w:szCs w:val="28"/>
+          <w:lang w:eastAsia="pt-BR"/>
+        </w:rPr>
+        <w:t xml:space="preserve"> impresso na mesa;  </w:t>
       </w:r>
     </w:p>
     <w:p>
@@ -1199,15 +1243,27 @@
           <w:lang w:eastAsia="pt-BR"/>
         </w:rPr>
       </w:pPr>
-      <w:r>
-        <w:rPr>
-          <w:rFonts w:ascii="Times New Roman" w:eastAsia="Times New Roman" w:hAnsi="Times New Roman" w:cs="Times New Roman"/>
-          <w:color w:val="000000"/>
-          <w:sz w:val="28"/>
-          <w:szCs w:val="28"/>
-          <w:lang w:eastAsia="pt-BR"/>
-        </w:rPr>
-        <w:t xml:space="preserve">de, realizar o pagamento do salário dos funcionários; </w:t>
+      <w:proofErr w:type="gramStart"/>
+      <w:r>
+        <w:rPr>
+          <w:rFonts w:ascii="Times New Roman" w:eastAsia="Times New Roman" w:hAnsi="Times New Roman" w:cs="Times New Roman"/>
+          <w:color w:val="000000"/>
+          <w:sz w:val="28"/>
+          <w:szCs w:val="28"/>
+          <w:lang w:eastAsia="pt-BR"/>
+        </w:rPr>
+        <w:t>de, realizar</w:t>
+      </w:r>
+      <w:proofErr w:type="gramEnd"/>
+      <w:r>
+        <w:rPr>
+          <w:rFonts w:ascii="Times New Roman" w:eastAsia="Times New Roman" w:hAnsi="Times New Roman" w:cs="Times New Roman"/>
+          <w:color w:val="000000"/>
+          <w:sz w:val="28"/>
+          <w:szCs w:val="28"/>
+          <w:lang w:eastAsia="pt-BR"/>
+        </w:rPr>
+        <w:t xml:space="preserve"> o pagamento do salário dos funcionários; </w:t>
       </w:r>
     </w:p>
     <w:p>
@@ -1298,7 +1354,29 @@
           <w:szCs w:val="28"/>
           <w:lang w:eastAsia="pt-BR"/>
         </w:rPr>
-        <w:t xml:space="preserve">baixa se dará quando for confirmados que os pedidos saíram prontos da cozinha. </w:t>
+        <w:t xml:space="preserve">baixa se dará quando for </w:t>
+      </w:r>
+      <w:proofErr w:type="gramStart"/>
+      <w:r>
+        <w:rPr>
+          <w:rFonts w:ascii="Times New Roman" w:eastAsia="Times New Roman" w:hAnsi="Times New Roman" w:cs="Times New Roman"/>
+          <w:color w:val="000000"/>
+          <w:sz w:val="28"/>
+          <w:szCs w:val="28"/>
+          <w:lang w:eastAsia="pt-BR"/>
+        </w:rPr>
+        <w:t>confirmados</w:t>
+      </w:r>
+      <w:proofErr w:type="gramEnd"/>
+      <w:r>
+        <w:rPr>
+          <w:rFonts w:ascii="Times New Roman" w:eastAsia="Times New Roman" w:hAnsi="Times New Roman" w:cs="Times New Roman"/>
+          <w:color w:val="000000"/>
+          <w:sz w:val="28"/>
+          <w:szCs w:val="28"/>
+          <w:lang w:eastAsia="pt-BR"/>
+        </w:rPr>
+        <w:t xml:space="preserve"> que os pedidos saíram prontos da cozinha. </w:t>
       </w:r>
     </w:p>
     <w:p>
@@ -1505,7 +1583,29 @@
           <w:szCs w:val="28"/>
           <w:lang w:eastAsia="pt-BR"/>
         </w:rPr>
-        <w:t xml:space="preserve">RF5- Aplicativo terá tela de login onde é possível logar com seu usuário, recuperar sua senha </w:t>
+        <w:t xml:space="preserve">RF5- Aplicativo terá tela de login onde é possível </w:t>
+      </w:r>
+      <w:proofErr w:type="spellStart"/>
+      <w:r>
+        <w:rPr>
+          <w:rFonts w:ascii="Times New Roman" w:eastAsia="Times New Roman" w:hAnsi="Times New Roman" w:cs="Times New Roman"/>
+          <w:color w:val="000000"/>
+          <w:sz w:val="28"/>
+          <w:szCs w:val="28"/>
+          <w:lang w:eastAsia="pt-BR"/>
+        </w:rPr>
+        <w:t>logar</w:t>
+      </w:r>
+      <w:proofErr w:type="spellEnd"/>
+      <w:r>
+        <w:rPr>
+          <w:rFonts w:ascii="Times New Roman" w:eastAsia="Times New Roman" w:hAnsi="Times New Roman" w:cs="Times New Roman"/>
+          <w:color w:val="000000"/>
+          <w:sz w:val="28"/>
+          <w:szCs w:val="28"/>
+          <w:lang w:eastAsia="pt-BR"/>
+        </w:rPr>
+        <w:t xml:space="preserve"> com seu usuário, recuperar sua senha </w:t>
       </w:r>
     </w:p>
     <w:p>
@@ -1574,7 +1674,29 @@
           <w:szCs w:val="28"/>
           <w:lang w:eastAsia="pt-BR"/>
         </w:rPr>
-        <w:t xml:space="preserve">RF7- Para fazer o pedido deverá estar em uma validada via QR Code impresso na mesa;  </w:t>
+        <w:t xml:space="preserve">RF7- Para fazer o pedido deverá estar em uma validada via QR </w:t>
+      </w:r>
+      <w:proofErr w:type="spellStart"/>
+      <w:r>
+        <w:rPr>
+          <w:rFonts w:ascii="Times New Roman" w:eastAsia="Times New Roman" w:hAnsi="Times New Roman" w:cs="Times New Roman"/>
+          <w:color w:val="000000"/>
+          <w:sz w:val="28"/>
+          <w:szCs w:val="28"/>
+          <w:lang w:eastAsia="pt-BR"/>
+        </w:rPr>
+        <w:t>Code</w:t>
+      </w:r>
+      <w:proofErr w:type="spellEnd"/>
+      <w:r>
+        <w:rPr>
+          <w:rFonts w:ascii="Times New Roman" w:eastAsia="Times New Roman" w:hAnsi="Times New Roman" w:cs="Times New Roman"/>
+          <w:color w:val="000000"/>
+          <w:sz w:val="28"/>
+          <w:szCs w:val="28"/>
+          <w:lang w:eastAsia="pt-BR"/>
+        </w:rPr>
+        <w:t xml:space="preserve"> impresso na mesa;  </w:t>
       </w:r>
     </w:p>
     <w:p>
@@ -2498,15 +2620,27 @@
           <w:lang w:eastAsia="pt-BR"/>
         </w:rPr>
       </w:pPr>
-      <w:r>
-        <w:rPr>
-          <w:rFonts w:ascii="Times New Roman" w:eastAsia="Times New Roman" w:hAnsi="Times New Roman" w:cs="Times New Roman"/>
-          <w:color w:val="000000"/>
-          <w:sz w:val="28"/>
-          <w:szCs w:val="28"/>
-          <w:lang w:eastAsia="pt-BR"/>
-        </w:rPr>
-        <w:t xml:space="preserve">de, realizar o pagamento do salário dos funcionários; </w:t>
+      <w:proofErr w:type="gramStart"/>
+      <w:r>
+        <w:rPr>
+          <w:rFonts w:ascii="Times New Roman" w:eastAsia="Times New Roman" w:hAnsi="Times New Roman" w:cs="Times New Roman"/>
+          <w:color w:val="000000"/>
+          <w:sz w:val="28"/>
+          <w:szCs w:val="28"/>
+          <w:lang w:eastAsia="pt-BR"/>
+        </w:rPr>
+        <w:t>de, realizar</w:t>
+      </w:r>
+      <w:proofErr w:type="gramEnd"/>
+      <w:r>
+        <w:rPr>
+          <w:rFonts w:ascii="Times New Roman" w:eastAsia="Times New Roman" w:hAnsi="Times New Roman" w:cs="Times New Roman"/>
+          <w:color w:val="000000"/>
+          <w:sz w:val="28"/>
+          <w:szCs w:val="28"/>
+          <w:lang w:eastAsia="pt-BR"/>
+        </w:rPr>
+        <w:t xml:space="preserve"> o pagamento do salário dos funcionários; </w:t>
       </w:r>
     </w:p>
     <w:p>
@@ -2597,7 +2731,29 @@
           <w:szCs w:val="28"/>
           <w:lang w:eastAsia="pt-BR"/>
         </w:rPr>
-        <w:t xml:space="preserve">baixa se dará quando for confirmados que os pedidos saíram prontos da cozinha. </w:t>
+        <w:t xml:space="preserve">baixa se dará quando for </w:t>
+      </w:r>
+      <w:proofErr w:type="gramStart"/>
+      <w:r>
+        <w:rPr>
+          <w:rFonts w:ascii="Times New Roman" w:eastAsia="Times New Roman" w:hAnsi="Times New Roman" w:cs="Times New Roman"/>
+          <w:color w:val="000000"/>
+          <w:sz w:val="28"/>
+          <w:szCs w:val="28"/>
+          <w:lang w:eastAsia="pt-BR"/>
+        </w:rPr>
+        <w:t>confirmados</w:t>
+      </w:r>
+      <w:proofErr w:type="gramEnd"/>
+      <w:r>
+        <w:rPr>
+          <w:rFonts w:ascii="Times New Roman" w:eastAsia="Times New Roman" w:hAnsi="Times New Roman" w:cs="Times New Roman"/>
+          <w:color w:val="000000"/>
+          <w:sz w:val="28"/>
+          <w:szCs w:val="28"/>
+          <w:lang w:eastAsia="pt-BR"/>
+        </w:rPr>
+        <w:t xml:space="preserve"> que os pedidos saíram prontos da cozinha. </w:t>
       </w:r>
     </w:p>
     <w:p>
@@ -2804,7 +2960,29 @@
           <w:szCs w:val="28"/>
           <w:lang w:eastAsia="pt-BR"/>
         </w:rPr>
-        <w:t xml:space="preserve">RF5- Aplicativo terá tela de login onde é possível logar com seu usuário, recuperar sua senha </w:t>
+        <w:t xml:space="preserve">RF5- Aplicativo terá tela de login onde é possível </w:t>
+      </w:r>
+      <w:proofErr w:type="spellStart"/>
+      <w:r>
+        <w:rPr>
+          <w:rFonts w:ascii="Times New Roman" w:eastAsia="Times New Roman" w:hAnsi="Times New Roman" w:cs="Times New Roman"/>
+          <w:color w:val="000000"/>
+          <w:sz w:val="28"/>
+          <w:szCs w:val="28"/>
+          <w:lang w:eastAsia="pt-BR"/>
+        </w:rPr>
+        <w:t>logar</w:t>
+      </w:r>
+      <w:proofErr w:type="spellEnd"/>
+      <w:r>
+        <w:rPr>
+          <w:rFonts w:ascii="Times New Roman" w:eastAsia="Times New Roman" w:hAnsi="Times New Roman" w:cs="Times New Roman"/>
+          <w:color w:val="000000"/>
+          <w:sz w:val="28"/>
+          <w:szCs w:val="28"/>
+          <w:lang w:eastAsia="pt-BR"/>
+        </w:rPr>
+        <w:t xml:space="preserve"> com seu usuário, recuperar sua senha </w:t>
       </w:r>
     </w:p>
     <w:p>
@@ -2873,7 +3051,29 @@
           <w:szCs w:val="28"/>
           <w:lang w:eastAsia="pt-BR"/>
         </w:rPr>
-        <w:t xml:space="preserve">RF7- Para fazer o pedido deverá estar em uma validada via QR Code impresso na mesa;  </w:t>
+        <w:t xml:space="preserve">RF7- Para fazer o pedido deverá estar em uma validada via QR </w:t>
+      </w:r>
+      <w:proofErr w:type="spellStart"/>
+      <w:r>
+        <w:rPr>
+          <w:rFonts w:ascii="Times New Roman" w:eastAsia="Times New Roman" w:hAnsi="Times New Roman" w:cs="Times New Roman"/>
+          <w:color w:val="000000"/>
+          <w:sz w:val="28"/>
+          <w:szCs w:val="28"/>
+          <w:lang w:eastAsia="pt-BR"/>
+        </w:rPr>
+        <w:t>Code</w:t>
+      </w:r>
+      <w:proofErr w:type="spellEnd"/>
+      <w:r>
+        <w:rPr>
+          <w:rFonts w:ascii="Times New Roman" w:eastAsia="Times New Roman" w:hAnsi="Times New Roman" w:cs="Times New Roman"/>
+          <w:color w:val="000000"/>
+          <w:sz w:val="28"/>
+          <w:szCs w:val="28"/>
+          <w:lang w:eastAsia="pt-BR"/>
+        </w:rPr>
+        <w:t xml:space="preserve"> impresso na mesa;  </w:t>
       </w:r>
     </w:p>
     <w:p>
@@ -3797,15 +3997,27 @@
           <w:lang w:eastAsia="pt-BR"/>
         </w:rPr>
       </w:pPr>
-      <w:r>
-        <w:rPr>
-          <w:rFonts w:ascii="Times New Roman" w:eastAsia="Times New Roman" w:hAnsi="Times New Roman" w:cs="Times New Roman"/>
-          <w:color w:val="000000"/>
-          <w:sz w:val="28"/>
-          <w:szCs w:val="28"/>
-          <w:lang w:eastAsia="pt-BR"/>
-        </w:rPr>
-        <w:t xml:space="preserve">de, realizar o pagamento do salário dos funcionários; </w:t>
+      <w:proofErr w:type="gramStart"/>
+      <w:r>
+        <w:rPr>
+          <w:rFonts w:ascii="Times New Roman" w:eastAsia="Times New Roman" w:hAnsi="Times New Roman" w:cs="Times New Roman"/>
+          <w:color w:val="000000"/>
+          <w:sz w:val="28"/>
+          <w:szCs w:val="28"/>
+          <w:lang w:eastAsia="pt-BR"/>
+        </w:rPr>
+        <w:t>de, realizar</w:t>
+      </w:r>
+      <w:proofErr w:type="gramEnd"/>
+      <w:r>
+        <w:rPr>
+          <w:rFonts w:ascii="Times New Roman" w:eastAsia="Times New Roman" w:hAnsi="Times New Roman" w:cs="Times New Roman"/>
+          <w:color w:val="000000"/>
+          <w:sz w:val="28"/>
+          <w:szCs w:val="28"/>
+          <w:lang w:eastAsia="pt-BR"/>
+        </w:rPr>
+        <w:t xml:space="preserve"> o pagamento do salário dos funcionários; </w:t>
       </w:r>
     </w:p>
     <w:p>
@@ -3896,7 +4108,29 @@
           <w:szCs w:val="28"/>
           <w:lang w:eastAsia="pt-BR"/>
         </w:rPr>
-        <w:t>baixa se dará quando for confirmados que os pedidos saíram prontos da cozinha.</w:t>
+        <w:t xml:space="preserve">baixa se dará quando for </w:t>
+      </w:r>
+      <w:proofErr w:type="gramStart"/>
+      <w:r>
+        <w:rPr>
+          <w:rFonts w:ascii="Times New Roman" w:eastAsia="Times New Roman" w:hAnsi="Times New Roman" w:cs="Times New Roman"/>
+          <w:color w:val="000000"/>
+          <w:sz w:val="28"/>
+          <w:szCs w:val="28"/>
+          <w:lang w:eastAsia="pt-BR"/>
+        </w:rPr>
+        <w:t>confirmados</w:t>
+      </w:r>
+      <w:proofErr w:type="gramEnd"/>
+      <w:r>
+        <w:rPr>
+          <w:rFonts w:ascii="Times New Roman" w:eastAsia="Times New Roman" w:hAnsi="Times New Roman" w:cs="Times New Roman"/>
+          <w:color w:val="000000"/>
+          <w:sz w:val="28"/>
+          <w:szCs w:val="28"/>
+          <w:lang w:eastAsia="pt-BR"/>
+        </w:rPr>
+        <w:t xml:space="preserve"> que os pedidos saíram prontos da cozinha.</w:t>
       </w:r>
     </w:p>
     <w:p>
@@ -4103,7 +4337,29 @@
           <w:szCs w:val="28"/>
           <w:lang w:eastAsia="pt-BR"/>
         </w:rPr>
-        <w:t xml:space="preserve">RF5- Aplicativo terá tela de login onde é possível logar com seu usuário, recuperar sua senha </w:t>
+        <w:t xml:space="preserve">RF5- Aplicativo terá tela de login onde é possível </w:t>
+      </w:r>
+      <w:proofErr w:type="spellStart"/>
+      <w:r>
+        <w:rPr>
+          <w:rFonts w:ascii="Times New Roman" w:eastAsia="Times New Roman" w:hAnsi="Times New Roman" w:cs="Times New Roman"/>
+          <w:color w:val="000000"/>
+          <w:sz w:val="28"/>
+          <w:szCs w:val="28"/>
+          <w:lang w:eastAsia="pt-BR"/>
+        </w:rPr>
+        <w:t>logar</w:t>
+      </w:r>
+      <w:proofErr w:type="spellEnd"/>
+      <w:r>
+        <w:rPr>
+          <w:rFonts w:ascii="Times New Roman" w:eastAsia="Times New Roman" w:hAnsi="Times New Roman" w:cs="Times New Roman"/>
+          <w:color w:val="000000"/>
+          <w:sz w:val="28"/>
+          <w:szCs w:val="28"/>
+          <w:lang w:eastAsia="pt-BR"/>
+        </w:rPr>
+        <w:t xml:space="preserve"> com seu usuário, recuperar sua senha </w:t>
       </w:r>
     </w:p>
     <w:p>
@@ -4172,7 +4428,29 @@
           <w:szCs w:val="28"/>
           <w:lang w:eastAsia="pt-BR"/>
         </w:rPr>
-        <w:t xml:space="preserve">RF7- Para fazer o pedido deverá estar em uma validada via QR Code impresso na mesa;  </w:t>
+        <w:t xml:space="preserve">RF7- Para fazer o pedido deverá estar em uma validada via QR </w:t>
+      </w:r>
+      <w:proofErr w:type="spellStart"/>
+      <w:r>
+        <w:rPr>
+          <w:rFonts w:ascii="Times New Roman" w:eastAsia="Times New Roman" w:hAnsi="Times New Roman" w:cs="Times New Roman"/>
+          <w:color w:val="000000"/>
+          <w:sz w:val="28"/>
+          <w:szCs w:val="28"/>
+          <w:lang w:eastAsia="pt-BR"/>
+        </w:rPr>
+        <w:t>Code</w:t>
+      </w:r>
+      <w:proofErr w:type="spellEnd"/>
+      <w:r>
+        <w:rPr>
+          <w:rFonts w:ascii="Times New Roman" w:eastAsia="Times New Roman" w:hAnsi="Times New Roman" w:cs="Times New Roman"/>
+          <w:color w:val="000000"/>
+          <w:sz w:val="28"/>
+          <w:szCs w:val="28"/>
+          <w:lang w:eastAsia="pt-BR"/>
+        </w:rPr>
+        <w:t xml:space="preserve"> impresso na mesa;  </w:t>
       </w:r>
     </w:p>
     <w:p>
@@ -5096,15 +5374,27 @@
           <w:lang w:eastAsia="pt-BR"/>
         </w:rPr>
       </w:pPr>
-      <w:r>
-        <w:rPr>
-          <w:rFonts w:ascii="Times New Roman" w:eastAsia="Times New Roman" w:hAnsi="Times New Roman" w:cs="Times New Roman"/>
-          <w:color w:val="000000"/>
-          <w:sz w:val="28"/>
-          <w:szCs w:val="28"/>
-          <w:lang w:eastAsia="pt-BR"/>
-        </w:rPr>
-        <w:t xml:space="preserve">de, realizar o pagamento do salário dos funcionários; </w:t>
+      <w:proofErr w:type="gramStart"/>
+      <w:r>
+        <w:rPr>
+          <w:rFonts w:ascii="Times New Roman" w:eastAsia="Times New Roman" w:hAnsi="Times New Roman" w:cs="Times New Roman"/>
+          <w:color w:val="000000"/>
+          <w:sz w:val="28"/>
+          <w:szCs w:val="28"/>
+          <w:lang w:eastAsia="pt-BR"/>
+        </w:rPr>
+        <w:t>de, realizar</w:t>
+      </w:r>
+      <w:proofErr w:type="gramEnd"/>
+      <w:r>
+        <w:rPr>
+          <w:rFonts w:ascii="Times New Roman" w:eastAsia="Times New Roman" w:hAnsi="Times New Roman" w:cs="Times New Roman"/>
+          <w:color w:val="000000"/>
+          <w:sz w:val="28"/>
+          <w:szCs w:val="28"/>
+          <w:lang w:eastAsia="pt-BR"/>
+        </w:rPr>
+        <w:t xml:space="preserve"> o pagamento do salário dos funcionários; </w:t>
       </w:r>
     </w:p>
     <w:p>
@@ -5195,7 +5485,29 @@
           <w:szCs w:val="28"/>
           <w:lang w:eastAsia="pt-BR"/>
         </w:rPr>
-        <w:t>baixa se dará quando for confirmados que os pedidos saíram prontos da cozinha.</w:t>
+        <w:t xml:space="preserve">baixa se dará quando for </w:t>
+      </w:r>
+      <w:proofErr w:type="gramStart"/>
+      <w:r>
+        <w:rPr>
+          <w:rFonts w:ascii="Times New Roman" w:eastAsia="Times New Roman" w:hAnsi="Times New Roman" w:cs="Times New Roman"/>
+          <w:color w:val="000000"/>
+          <w:sz w:val="28"/>
+          <w:szCs w:val="28"/>
+          <w:lang w:eastAsia="pt-BR"/>
+        </w:rPr>
+        <w:t>confirmados</w:t>
+      </w:r>
+      <w:proofErr w:type="gramEnd"/>
+      <w:r>
+        <w:rPr>
+          <w:rFonts w:ascii="Times New Roman" w:eastAsia="Times New Roman" w:hAnsi="Times New Roman" w:cs="Times New Roman"/>
+          <w:color w:val="000000"/>
+          <w:sz w:val="28"/>
+          <w:szCs w:val="28"/>
+          <w:lang w:eastAsia="pt-BR"/>
+        </w:rPr>
+        <w:t xml:space="preserve"> que os pedidos saíram prontos da cozinha.</w:t>
       </w:r>
     </w:p>
     <w:p>
@@ -5402,7 +5714,29 @@
           <w:szCs w:val="28"/>
           <w:lang w:eastAsia="pt-BR"/>
         </w:rPr>
-        <w:t xml:space="preserve">RF5- Aplicativo terá tela de login onde é possível logar com seu usuário, recuperar sua senha </w:t>
+        <w:t xml:space="preserve">RF5- Aplicativo terá tela de login onde é possível </w:t>
+      </w:r>
+      <w:proofErr w:type="spellStart"/>
+      <w:r>
+        <w:rPr>
+          <w:rFonts w:ascii="Times New Roman" w:eastAsia="Times New Roman" w:hAnsi="Times New Roman" w:cs="Times New Roman"/>
+          <w:color w:val="000000"/>
+          <w:sz w:val="28"/>
+          <w:szCs w:val="28"/>
+          <w:lang w:eastAsia="pt-BR"/>
+        </w:rPr>
+        <w:t>logar</w:t>
+      </w:r>
+      <w:proofErr w:type="spellEnd"/>
+      <w:r>
+        <w:rPr>
+          <w:rFonts w:ascii="Times New Roman" w:eastAsia="Times New Roman" w:hAnsi="Times New Roman" w:cs="Times New Roman"/>
+          <w:color w:val="000000"/>
+          <w:sz w:val="28"/>
+          <w:szCs w:val="28"/>
+          <w:lang w:eastAsia="pt-BR"/>
+        </w:rPr>
+        <w:t xml:space="preserve"> com seu usuário, recuperar sua senha </w:t>
       </w:r>
     </w:p>
     <w:p>
@@ -5471,7 +5805,29 @@
           <w:szCs w:val="28"/>
           <w:lang w:eastAsia="pt-BR"/>
         </w:rPr>
-        <w:t xml:space="preserve">RF7- Para fazer o pedido deverá estar em uma validada via QR Code impresso na mesa;  </w:t>
+        <w:t xml:space="preserve">RF7- Para fazer o pedido deverá estar em uma validada via QR </w:t>
+      </w:r>
+      <w:proofErr w:type="spellStart"/>
+      <w:r>
+        <w:rPr>
+          <w:rFonts w:ascii="Times New Roman" w:eastAsia="Times New Roman" w:hAnsi="Times New Roman" w:cs="Times New Roman"/>
+          <w:color w:val="000000"/>
+          <w:sz w:val="28"/>
+          <w:szCs w:val="28"/>
+          <w:lang w:eastAsia="pt-BR"/>
+        </w:rPr>
+        <w:t>Code</w:t>
+      </w:r>
+      <w:proofErr w:type="spellEnd"/>
+      <w:r>
+        <w:rPr>
+          <w:rFonts w:ascii="Times New Roman" w:eastAsia="Times New Roman" w:hAnsi="Times New Roman" w:cs="Times New Roman"/>
+          <w:color w:val="000000"/>
+          <w:sz w:val="28"/>
+          <w:szCs w:val="28"/>
+          <w:lang w:eastAsia="pt-BR"/>
+        </w:rPr>
+        <w:t xml:space="preserve"> impresso na mesa;  </w:t>
       </w:r>
     </w:p>
     <w:p>
@@ -6395,15 +6751,27 @@
           <w:lang w:eastAsia="pt-BR"/>
         </w:rPr>
       </w:pPr>
-      <w:r>
-        <w:rPr>
-          <w:rFonts w:ascii="Times New Roman" w:eastAsia="Times New Roman" w:hAnsi="Times New Roman" w:cs="Times New Roman"/>
-          <w:color w:val="000000"/>
-          <w:sz w:val="28"/>
-          <w:szCs w:val="28"/>
-          <w:lang w:eastAsia="pt-BR"/>
-        </w:rPr>
-        <w:t xml:space="preserve">de, realizar o pagamento do salário dos funcionários; </w:t>
+      <w:proofErr w:type="gramStart"/>
+      <w:r>
+        <w:rPr>
+          <w:rFonts w:ascii="Times New Roman" w:eastAsia="Times New Roman" w:hAnsi="Times New Roman" w:cs="Times New Roman"/>
+          <w:color w:val="000000"/>
+          <w:sz w:val="28"/>
+          <w:szCs w:val="28"/>
+          <w:lang w:eastAsia="pt-BR"/>
+        </w:rPr>
+        <w:t>de, realizar</w:t>
+      </w:r>
+      <w:proofErr w:type="gramEnd"/>
+      <w:r>
+        <w:rPr>
+          <w:rFonts w:ascii="Times New Roman" w:eastAsia="Times New Roman" w:hAnsi="Times New Roman" w:cs="Times New Roman"/>
+          <w:color w:val="000000"/>
+          <w:sz w:val="28"/>
+          <w:szCs w:val="28"/>
+          <w:lang w:eastAsia="pt-BR"/>
+        </w:rPr>
+        <w:t xml:space="preserve"> o pagamento do salário dos funcionários; </w:t>
       </w:r>
     </w:p>
     <w:p>
@@ -6494,7 +6862,29 @@
           <w:szCs w:val="28"/>
           <w:lang w:eastAsia="pt-BR"/>
         </w:rPr>
-        <w:t>baixa se dará quando for confirmados que os pedidos saíram prontos da cozinha.</w:t>
+        <w:t xml:space="preserve">baixa se dará quando for </w:t>
+      </w:r>
+      <w:proofErr w:type="gramStart"/>
+      <w:r>
+        <w:rPr>
+          <w:rFonts w:ascii="Times New Roman" w:eastAsia="Times New Roman" w:hAnsi="Times New Roman" w:cs="Times New Roman"/>
+          <w:color w:val="000000"/>
+          <w:sz w:val="28"/>
+          <w:szCs w:val="28"/>
+          <w:lang w:eastAsia="pt-BR"/>
+        </w:rPr>
+        <w:t>confirmados</w:t>
+      </w:r>
+      <w:proofErr w:type="gramEnd"/>
+      <w:r>
+        <w:rPr>
+          <w:rFonts w:ascii="Times New Roman" w:eastAsia="Times New Roman" w:hAnsi="Times New Roman" w:cs="Times New Roman"/>
+          <w:color w:val="000000"/>
+          <w:sz w:val="28"/>
+          <w:szCs w:val="28"/>
+          <w:lang w:eastAsia="pt-BR"/>
+        </w:rPr>
+        <w:t xml:space="preserve"> que os pedidos saíram prontos da cozinha.</w:t>
       </w:r>
     </w:p>
     <w:p>
@@ -6701,7 +7091,29 @@
           <w:szCs w:val="28"/>
           <w:lang w:eastAsia="pt-BR"/>
         </w:rPr>
-        <w:t xml:space="preserve">RF5- Aplicativo terá tela de login onde é possível logar com seu usuário, recuperar sua senha </w:t>
+        <w:t xml:space="preserve">RF5- Aplicativo terá tela de login onde é possível </w:t>
+      </w:r>
+      <w:proofErr w:type="spellStart"/>
+      <w:r>
+        <w:rPr>
+          <w:rFonts w:ascii="Times New Roman" w:eastAsia="Times New Roman" w:hAnsi="Times New Roman" w:cs="Times New Roman"/>
+          <w:color w:val="000000"/>
+          <w:sz w:val="28"/>
+          <w:szCs w:val="28"/>
+          <w:lang w:eastAsia="pt-BR"/>
+        </w:rPr>
+        <w:t>logar</w:t>
+      </w:r>
+      <w:proofErr w:type="spellEnd"/>
+      <w:r>
+        <w:rPr>
+          <w:rFonts w:ascii="Times New Roman" w:eastAsia="Times New Roman" w:hAnsi="Times New Roman" w:cs="Times New Roman"/>
+          <w:color w:val="000000"/>
+          <w:sz w:val="28"/>
+          <w:szCs w:val="28"/>
+          <w:lang w:eastAsia="pt-BR"/>
+        </w:rPr>
+        <w:t xml:space="preserve"> com seu usuário, recuperar sua senha </w:t>
       </w:r>
     </w:p>
     <w:p>
@@ -6770,7 +7182,29 @@
           <w:szCs w:val="28"/>
           <w:lang w:eastAsia="pt-BR"/>
         </w:rPr>
-        <w:t xml:space="preserve">RF7- Para fazer o pedido deverá estar em uma validada via QR Code impresso na mesa;  </w:t>
+        <w:t xml:space="preserve">RF7- Para fazer o pedido deverá estar em uma validada via QR </w:t>
+      </w:r>
+      <w:proofErr w:type="spellStart"/>
+      <w:r>
+        <w:rPr>
+          <w:rFonts w:ascii="Times New Roman" w:eastAsia="Times New Roman" w:hAnsi="Times New Roman" w:cs="Times New Roman"/>
+          <w:color w:val="000000"/>
+          <w:sz w:val="28"/>
+          <w:szCs w:val="28"/>
+          <w:lang w:eastAsia="pt-BR"/>
+        </w:rPr>
+        <w:t>Code</w:t>
+      </w:r>
+      <w:proofErr w:type="spellEnd"/>
+      <w:r>
+        <w:rPr>
+          <w:rFonts w:ascii="Times New Roman" w:eastAsia="Times New Roman" w:hAnsi="Times New Roman" w:cs="Times New Roman"/>
+          <w:color w:val="000000"/>
+          <w:sz w:val="28"/>
+          <w:szCs w:val="28"/>
+          <w:lang w:eastAsia="pt-BR"/>
+        </w:rPr>
+        <w:t xml:space="preserve"> impresso na mesa;  </w:t>
       </w:r>
     </w:p>
     <w:p>
@@ -7694,15 +8128,27 @@
           <w:lang w:eastAsia="pt-BR"/>
         </w:rPr>
       </w:pPr>
-      <w:r>
-        <w:rPr>
-          <w:rFonts w:ascii="Times New Roman" w:eastAsia="Times New Roman" w:hAnsi="Times New Roman" w:cs="Times New Roman"/>
-          <w:color w:val="000000"/>
-          <w:sz w:val="28"/>
-          <w:szCs w:val="28"/>
-          <w:lang w:eastAsia="pt-BR"/>
-        </w:rPr>
-        <w:t xml:space="preserve">de, realizar o pagamento do salário dos funcionários; </w:t>
+      <w:proofErr w:type="gramStart"/>
+      <w:r>
+        <w:rPr>
+          <w:rFonts w:ascii="Times New Roman" w:eastAsia="Times New Roman" w:hAnsi="Times New Roman" w:cs="Times New Roman"/>
+          <w:color w:val="000000"/>
+          <w:sz w:val="28"/>
+          <w:szCs w:val="28"/>
+          <w:lang w:eastAsia="pt-BR"/>
+        </w:rPr>
+        <w:t>de, realizar</w:t>
+      </w:r>
+      <w:proofErr w:type="gramEnd"/>
+      <w:r>
+        <w:rPr>
+          <w:rFonts w:ascii="Times New Roman" w:eastAsia="Times New Roman" w:hAnsi="Times New Roman" w:cs="Times New Roman"/>
+          <w:color w:val="000000"/>
+          <w:sz w:val="28"/>
+          <w:szCs w:val="28"/>
+          <w:lang w:eastAsia="pt-BR"/>
+        </w:rPr>
+        <w:t xml:space="preserve"> o pagamento do salário dos funcionários; </w:t>
       </w:r>
     </w:p>
     <w:p>
@@ -7793,7 +8239,29 @@
           <w:szCs w:val="28"/>
           <w:lang w:eastAsia="pt-BR"/>
         </w:rPr>
-        <w:t>baixa se dará quando for confirmados que os pedidos saíram prontos da cozinha.</w:t>
+        <w:t xml:space="preserve">baixa se dará quando for </w:t>
+      </w:r>
+      <w:proofErr w:type="gramStart"/>
+      <w:r>
+        <w:rPr>
+          <w:rFonts w:ascii="Times New Roman" w:eastAsia="Times New Roman" w:hAnsi="Times New Roman" w:cs="Times New Roman"/>
+          <w:color w:val="000000"/>
+          <w:sz w:val="28"/>
+          <w:szCs w:val="28"/>
+          <w:lang w:eastAsia="pt-BR"/>
+        </w:rPr>
+        <w:t>confirmados</w:t>
+      </w:r>
+      <w:proofErr w:type="gramEnd"/>
+      <w:r>
+        <w:rPr>
+          <w:rFonts w:ascii="Times New Roman" w:eastAsia="Times New Roman" w:hAnsi="Times New Roman" w:cs="Times New Roman"/>
+          <w:color w:val="000000"/>
+          <w:sz w:val="28"/>
+          <w:szCs w:val="28"/>
+          <w:lang w:eastAsia="pt-BR"/>
+        </w:rPr>
+        <w:t xml:space="preserve"> que os pedidos saíram prontos da cozinha.</w:t>
       </w:r>
     </w:p>
     <w:p>
@@ -8000,7 +8468,29 @@
           <w:szCs w:val="28"/>
           <w:lang w:eastAsia="pt-BR"/>
         </w:rPr>
-        <w:t xml:space="preserve">RF5- Aplicativo terá tela de login onde é possível logar com seu usuário, recuperar sua senha </w:t>
+        <w:t xml:space="preserve">RF5- Aplicativo terá tela de login onde é possível </w:t>
+      </w:r>
+      <w:proofErr w:type="spellStart"/>
+      <w:r>
+        <w:rPr>
+          <w:rFonts w:ascii="Times New Roman" w:eastAsia="Times New Roman" w:hAnsi="Times New Roman" w:cs="Times New Roman"/>
+          <w:color w:val="000000"/>
+          <w:sz w:val="28"/>
+          <w:szCs w:val="28"/>
+          <w:lang w:eastAsia="pt-BR"/>
+        </w:rPr>
+        <w:t>logar</w:t>
+      </w:r>
+      <w:proofErr w:type="spellEnd"/>
+      <w:r>
+        <w:rPr>
+          <w:rFonts w:ascii="Times New Roman" w:eastAsia="Times New Roman" w:hAnsi="Times New Roman" w:cs="Times New Roman"/>
+          <w:color w:val="000000"/>
+          <w:sz w:val="28"/>
+          <w:szCs w:val="28"/>
+          <w:lang w:eastAsia="pt-BR"/>
+        </w:rPr>
+        <w:t xml:space="preserve"> com seu usuário, recuperar sua senha </w:t>
       </w:r>
     </w:p>
     <w:p>
@@ -8069,7 +8559,29 @@
           <w:szCs w:val="28"/>
           <w:lang w:eastAsia="pt-BR"/>
         </w:rPr>
-        <w:t xml:space="preserve">RF7- Para fazer o pedido deverá estar em uma validada via QR Code impresso na mesa;  </w:t>
+        <w:t xml:space="preserve">RF7- Para fazer o pedido deverá estar em uma validada via QR </w:t>
+      </w:r>
+      <w:proofErr w:type="spellStart"/>
+      <w:r>
+        <w:rPr>
+          <w:rFonts w:ascii="Times New Roman" w:eastAsia="Times New Roman" w:hAnsi="Times New Roman" w:cs="Times New Roman"/>
+          <w:color w:val="000000"/>
+          <w:sz w:val="28"/>
+          <w:szCs w:val="28"/>
+          <w:lang w:eastAsia="pt-BR"/>
+        </w:rPr>
+        <w:t>Code</w:t>
+      </w:r>
+      <w:proofErr w:type="spellEnd"/>
+      <w:r>
+        <w:rPr>
+          <w:rFonts w:ascii="Times New Roman" w:eastAsia="Times New Roman" w:hAnsi="Times New Roman" w:cs="Times New Roman"/>
+          <w:color w:val="000000"/>
+          <w:sz w:val="28"/>
+          <w:szCs w:val="28"/>
+          <w:lang w:eastAsia="pt-BR"/>
+        </w:rPr>
+        <w:t xml:space="preserve"> impresso na mesa;  </w:t>
       </w:r>
     </w:p>
     <w:p>
@@ -8993,15 +9505,27 @@
           <w:lang w:eastAsia="pt-BR"/>
         </w:rPr>
       </w:pPr>
-      <w:r>
-        <w:rPr>
-          <w:rFonts w:ascii="Times New Roman" w:eastAsia="Times New Roman" w:hAnsi="Times New Roman" w:cs="Times New Roman"/>
-          <w:color w:val="000000"/>
-          <w:sz w:val="28"/>
-          <w:szCs w:val="28"/>
-          <w:lang w:eastAsia="pt-BR"/>
-        </w:rPr>
-        <w:t xml:space="preserve">de, realizar o pagamento do salário dos funcionários; </w:t>
+      <w:proofErr w:type="gramStart"/>
+      <w:r>
+        <w:rPr>
+          <w:rFonts w:ascii="Times New Roman" w:eastAsia="Times New Roman" w:hAnsi="Times New Roman" w:cs="Times New Roman"/>
+          <w:color w:val="000000"/>
+          <w:sz w:val="28"/>
+          <w:szCs w:val="28"/>
+          <w:lang w:eastAsia="pt-BR"/>
+        </w:rPr>
+        <w:t>de, realizar</w:t>
+      </w:r>
+      <w:proofErr w:type="gramEnd"/>
+      <w:r>
+        <w:rPr>
+          <w:rFonts w:ascii="Times New Roman" w:eastAsia="Times New Roman" w:hAnsi="Times New Roman" w:cs="Times New Roman"/>
+          <w:color w:val="000000"/>
+          <w:sz w:val="28"/>
+          <w:szCs w:val="28"/>
+          <w:lang w:eastAsia="pt-BR"/>
+        </w:rPr>
+        <w:t xml:space="preserve"> o pagamento do salário dos funcionários; </w:t>
       </w:r>
     </w:p>
     <w:p>
@@ -9092,7 +9616,29 @@
           <w:szCs w:val="28"/>
           <w:lang w:eastAsia="pt-BR"/>
         </w:rPr>
-        <w:t>baixa se dará quando for confirmados que os pedidos saíram prontos da cozinha.</w:t>
+        <w:t xml:space="preserve">baixa se dará quando for </w:t>
+      </w:r>
+      <w:proofErr w:type="gramStart"/>
+      <w:r>
+        <w:rPr>
+          <w:rFonts w:ascii="Times New Roman" w:eastAsia="Times New Roman" w:hAnsi="Times New Roman" w:cs="Times New Roman"/>
+          <w:color w:val="000000"/>
+          <w:sz w:val="28"/>
+          <w:szCs w:val="28"/>
+          <w:lang w:eastAsia="pt-BR"/>
+        </w:rPr>
+        <w:t>confirmados</w:t>
+      </w:r>
+      <w:proofErr w:type="gramEnd"/>
+      <w:r>
+        <w:rPr>
+          <w:rFonts w:ascii="Times New Roman" w:eastAsia="Times New Roman" w:hAnsi="Times New Roman" w:cs="Times New Roman"/>
+          <w:color w:val="000000"/>
+          <w:sz w:val="28"/>
+          <w:szCs w:val="28"/>
+          <w:lang w:eastAsia="pt-BR"/>
+        </w:rPr>
+        <w:t xml:space="preserve"> que os pedidos saíram prontos da cozinha.</w:t>
       </w:r>
     </w:p>
     <w:p>
@@ -9975,7 +10521,31 @@
           <w:shd w:val="clear" w:color="auto" w:fill="FFFFFF"/>
           <w:lang w:eastAsia="pt-BR"/>
         </w:rPr>
-        <w:t>Ao clicar o botão Minha Carteira, o usuário será redirecionado para outra aba onde estará disposto em uma tabela os dados referentes á suas transações.</w:t>
+        <w:t xml:space="preserve">Ao clicar o botão Minha Carteira, o usuário será redirecionado para outra aba onde estará disposto em uma tabela os dados referentes </w:t>
+      </w:r>
+      <w:proofErr w:type="spellStart"/>
+      <w:r>
+        <w:rPr>
+          <w:rFonts w:ascii="Times New Roman" w:eastAsia="Times New Roman" w:hAnsi="Times New Roman" w:cs="Times New Roman"/>
+          <w:color w:val="222222"/>
+          <w:sz w:val="28"/>
+          <w:szCs w:val="28"/>
+          <w:shd w:val="clear" w:color="auto" w:fill="FFFFFF"/>
+          <w:lang w:eastAsia="pt-BR"/>
+        </w:rPr>
+        <w:t>á</w:t>
+      </w:r>
+      <w:proofErr w:type="spellEnd"/>
+      <w:r>
+        <w:rPr>
+          <w:rFonts w:ascii="Times New Roman" w:eastAsia="Times New Roman" w:hAnsi="Times New Roman" w:cs="Times New Roman"/>
+          <w:color w:val="222222"/>
+          <w:sz w:val="28"/>
+          <w:szCs w:val="28"/>
+          <w:shd w:val="clear" w:color="auto" w:fill="FFFFFF"/>
+          <w:lang w:eastAsia="pt-BR"/>
+        </w:rPr>
+        <w:t xml:space="preserve"> suas transações.</w:t>
       </w:r>
       <w:r>
         <w:rPr>
@@ -10274,18 +10844,42 @@
           <w:shd w:val="clear" w:color="auto" w:fill="FFFFFF"/>
           <w:lang w:eastAsia="pt-BR"/>
         </w:rPr>
-        <w:t>Nome: Tabela de Transações</w:t>
-      </w:r>
-      <w:r>
-        <w:rPr>
-          <w:rFonts w:ascii="Times New Roman" w:eastAsia="Times New Roman" w:hAnsi="Times New Roman" w:cs="Times New Roman"/>
-          <w:color w:val="222222"/>
-          <w:sz w:val="28"/>
-          <w:szCs w:val="28"/>
-          <w:shd w:val="clear" w:color="auto" w:fill="FFFFFF"/>
-          <w:lang w:eastAsia="pt-BR"/>
-        </w:rPr>
-        <w:t>  IS/</w:t>
+        <w:t xml:space="preserve">Nome: Tabela de </w:t>
+      </w:r>
+      <w:proofErr w:type="gramStart"/>
+      <w:r>
+        <w:rPr>
+          <w:rFonts w:ascii="Times New Roman" w:eastAsia="Times New Roman" w:hAnsi="Times New Roman" w:cs="Times New Roman"/>
+          <w:color w:val="222222"/>
+          <w:sz w:val="28"/>
+          <w:szCs w:val="28"/>
+          <w:shd w:val="clear" w:color="auto" w:fill="FFFFFF"/>
+          <w:lang w:eastAsia="pt-BR"/>
+        </w:rPr>
+        <w:t>Transações</w:t>
+      </w:r>
+      <w:r>
+        <w:rPr>
+          <w:rFonts w:ascii="Times New Roman" w:eastAsia="Times New Roman" w:hAnsi="Times New Roman" w:cs="Times New Roman"/>
+          <w:color w:val="222222"/>
+          <w:sz w:val="28"/>
+          <w:szCs w:val="28"/>
+          <w:shd w:val="clear" w:color="auto" w:fill="FFFFFF"/>
+          <w:lang w:eastAsia="pt-BR"/>
+        </w:rPr>
+        <w:t>  IS</w:t>
+      </w:r>
+      <w:proofErr w:type="gramEnd"/>
+      <w:r>
+        <w:rPr>
+          <w:rFonts w:ascii="Times New Roman" w:eastAsia="Times New Roman" w:hAnsi="Times New Roman" w:cs="Times New Roman"/>
+          <w:color w:val="222222"/>
+          <w:sz w:val="28"/>
+          <w:szCs w:val="28"/>
+          <w:shd w:val="clear" w:color="auto" w:fill="FFFFFF"/>
+          <w:lang w:eastAsia="pt-BR"/>
+        </w:rPr>
+        <w:t>/</w:t>
       </w:r>
     </w:p>
     <w:p>
@@ -10507,7 +11101,31 @@
           <w:shd w:val="clear" w:color="auto" w:fill="FFFFFF"/>
           <w:lang w:eastAsia="pt-BR"/>
         </w:rPr>
-        <w:t>, será realizado funções matemáticas para chegar ao resultado dos rendimentos provenientes de day trade ou swing trade.</w:t>
+        <w:t xml:space="preserve">, será realizado funções matemáticas para chegar ao resultado dos rendimentos provenientes de </w:t>
+      </w:r>
+      <w:proofErr w:type="spellStart"/>
+      <w:r>
+        <w:rPr>
+          <w:rFonts w:ascii="Times New Roman" w:eastAsia="Times New Roman" w:hAnsi="Times New Roman" w:cs="Times New Roman"/>
+          <w:color w:val="222222"/>
+          <w:sz w:val="28"/>
+          <w:szCs w:val="28"/>
+          <w:shd w:val="clear" w:color="auto" w:fill="FFFFFF"/>
+          <w:lang w:eastAsia="pt-BR"/>
+        </w:rPr>
+        <w:t>day</w:t>
+      </w:r>
+      <w:proofErr w:type="spellEnd"/>
+      <w:r>
+        <w:rPr>
+          <w:rFonts w:ascii="Times New Roman" w:eastAsia="Times New Roman" w:hAnsi="Times New Roman" w:cs="Times New Roman"/>
+          <w:color w:val="222222"/>
+          <w:sz w:val="28"/>
+          <w:szCs w:val="28"/>
+          <w:shd w:val="clear" w:color="auto" w:fill="FFFFFF"/>
+          <w:lang w:eastAsia="pt-BR"/>
+        </w:rPr>
+        <w:t xml:space="preserve"> trade ou swing trade.</w:t>
       </w:r>
       <w:r>
         <w:rPr>
@@ -10813,7 +11431,31 @@
           <w:shd w:val="clear" w:color="auto" w:fill="FFFFFF"/>
           <w:lang w:eastAsia="pt-BR"/>
         </w:rPr>
-        <w:t xml:space="preserve"> Uma Transação é caracterizada como day trade quando a compra e a venda de um mesmo são realizadas num mesmo dia, sobre ela é cobrada uma taxa de 20% sobre o lucro líquido. Tomando como base o exemplo acima e modificando-o um pouco, basta a venda ter sido no mesmo dia para que o imposto sobre os </w:t>
+        <w:t xml:space="preserve"> Uma Transação é caracterizada como </w:t>
+      </w:r>
+      <w:proofErr w:type="spellStart"/>
+      <w:r>
+        <w:rPr>
+          <w:rFonts w:ascii="Times New Roman" w:eastAsia="Times New Roman" w:hAnsi="Times New Roman" w:cs="Times New Roman"/>
+          <w:color w:val="222222"/>
+          <w:sz w:val="28"/>
+          <w:szCs w:val="28"/>
+          <w:shd w:val="clear" w:color="auto" w:fill="FFFFFF"/>
+          <w:lang w:eastAsia="pt-BR"/>
+        </w:rPr>
+        <w:t>day</w:t>
+      </w:r>
+      <w:proofErr w:type="spellEnd"/>
+      <w:r>
+        <w:rPr>
+          <w:rFonts w:ascii="Times New Roman" w:eastAsia="Times New Roman" w:hAnsi="Times New Roman" w:cs="Times New Roman"/>
+          <w:color w:val="222222"/>
+          <w:sz w:val="28"/>
+          <w:szCs w:val="28"/>
+          <w:shd w:val="clear" w:color="auto" w:fill="FFFFFF"/>
+          <w:lang w:eastAsia="pt-BR"/>
+        </w:rPr>
+        <w:t xml:space="preserve"> trade quando a compra e a venda de um mesmo são realizadas num mesmo dia, sobre ela é cobrada uma taxa de 20% sobre o lucro líquido. Tomando como base o exemplo acima e modificando-o um pouco, basta a venda ter sido no mesmo dia para que o imposto sobre os </w:t>
       </w:r>
       <w:r>
         <w:rPr>
@@ -10925,7 +11567,31 @@
           <w:shd w:val="clear" w:color="auto" w:fill="FFFFFF"/>
           <w:lang w:eastAsia="pt-BR"/>
         </w:rPr>
-        <w:t>Descrição: Disponibiliza de exportação e importação de dados para arquivos .xlsx seguindo um padrão de dados.</w:t>
+        <w:t>Descrição: Disponibiliza de exportação e importação de dados para arquivos .</w:t>
+      </w:r>
+      <w:proofErr w:type="spellStart"/>
+      <w:r>
+        <w:rPr>
+          <w:rFonts w:ascii="Times New Roman" w:eastAsia="Times New Roman" w:hAnsi="Times New Roman" w:cs="Times New Roman"/>
+          <w:color w:val="222222"/>
+          <w:sz w:val="28"/>
+          <w:szCs w:val="28"/>
+          <w:shd w:val="clear" w:color="auto" w:fill="FFFFFF"/>
+          <w:lang w:eastAsia="pt-BR"/>
+        </w:rPr>
+        <w:t>xlsx</w:t>
+      </w:r>
+      <w:proofErr w:type="spellEnd"/>
+      <w:r>
+        <w:rPr>
+          <w:rFonts w:ascii="Times New Roman" w:eastAsia="Times New Roman" w:hAnsi="Times New Roman" w:cs="Times New Roman"/>
+          <w:color w:val="222222"/>
+          <w:sz w:val="28"/>
+          <w:szCs w:val="28"/>
+          <w:shd w:val="clear" w:color="auto" w:fill="FFFFFF"/>
+          <w:lang w:eastAsia="pt-BR"/>
+        </w:rPr>
+        <w:t xml:space="preserve"> seguindo um padrão de dados.</w:t>
       </w:r>
       <w:r>
         <w:rPr>
@@ -11295,7 +11961,31 @@
           <w:shd w:val="clear" w:color="auto" w:fill="FFFFFF"/>
           <w:lang w:eastAsia="pt-BR"/>
         </w:rPr>
-        <w:t>Através das datas de compras e de vendas a aplicação irá selecionar e distingui-las se são day trades ou swing trades.</w:t>
+        <w:t xml:space="preserve">Através das datas de compras e de vendas a aplicação irá selecionar e distingui-las se são </w:t>
+      </w:r>
+      <w:proofErr w:type="spellStart"/>
+      <w:r>
+        <w:rPr>
+          <w:rFonts w:ascii="Times New Roman" w:eastAsia="Times New Roman" w:hAnsi="Times New Roman" w:cs="Times New Roman"/>
+          <w:color w:val="222222"/>
+          <w:sz w:val="28"/>
+          <w:szCs w:val="28"/>
+          <w:shd w:val="clear" w:color="auto" w:fill="FFFFFF"/>
+          <w:lang w:eastAsia="pt-BR"/>
+        </w:rPr>
+        <w:t>day</w:t>
+      </w:r>
+      <w:proofErr w:type="spellEnd"/>
+      <w:r>
+        <w:rPr>
+          <w:rFonts w:ascii="Times New Roman" w:eastAsia="Times New Roman" w:hAnsi="Times New Roman" w:cs="Times New Roman"/>
+          <w:color w:val="222222"/>
+          <w:sz w:val="28"/>
+          <w:szCs w:val="28"/>
+          <w:shd w:val="clear" w:color="auto" w:fill="FFFFFF"/>
+          <w:lang w:eastAsia="pt-BR"/>
+        </w:rPr>
+        <w:t xml:space="preserve"> trades ou swing trades.</w:t>
       </w:r>
     </w:p>
     <w:p>
@@ -11501,8 +12191,45 @@
           <w:shd w:val="clear" w:color="auto" w:fill="FFFFFF"/>
           <w:lang w:eastAsia="pt-BR"/>
         </w:rPr>
-        <w:t>Descrição: Vue com Node.js em mysql</w:t>
-      </w:r>
+        <w:t xml:space="preserve">Descrição: </w:t>
+      </w:r>
+      <w:proofErr w:type="spellStart"/>
+      <w:r>
+        <w:rPr>
+          <w:rFonts w:ascii="Times New Roman" w:eastAsia="Times New Roman" w:hAnsi="Times New Roman" w:cs="Times New Roman"/>
+          <w:color w:val="222222"/>
+          <w:sz w:val="28"/>
+          <w:szCs w:val="28"/>
+          <w:shd w:val="clear" w:color="auto" w:fill="FFFFFF"/>
+          <w:lang w:eastAsia="pt-BR"/>
+        </w:rPr>
+        <w:t>Vue</w:t>
+      </w:r>
+      <w:proofErr w:type="spellEnd"/>
+      <w:r>
+        <w:rPr>
+          <w:rFonts w:ascii="Times New Roman" w:eastAsia="Times New Roman" w:hAnsi="Times New Roman" w:cs="Times New Roman"/>
+          <w:color w:val="222222"/>
+          <w:sz w:val="28"/>
+          <w:szCs w:val="28"/>
+          <w:shd w:val="clear" w:color="auto" w:fill="FFFFFF"/>
+          <w:lang w:eastAsia="pt-BR"/>
+        </w:rPr>
+        <w:t xml:space="preserve"> com Node.js em </w:t>
+      </w:r>
+      <w:proofErr w:type="spellStart"/>
+      <w:r>
+        <w:rPr>
+          <w:rFonts w:ascii="Times New Roman" w:eastAsia="Times New Roman" w:hAnsi="Times New Roman" w:cs="Times New Roman"/>
+          <w:color w:val="222222"/>
+          <w:sz w:val="28"/>
+          <w:szCs w:val="28"/>
+          <w:shd w:val="clear" w:color="auto" w:fill="FFFFFF"/>
+          <w:lang w:eastAsia="pt-BR"/>
+        </w:rPr>
+        <w:t>mysql</w:t>
+      </w:r>
+      <w:proofErr w:type="spellEnd"/>
     </w:p>
     <w:p>
       <w:pPr>
@@ -11668,8 +12395,6 @@
           </wp:inline>
         </w:drawing>
       </w:r>
-      <w:bookmarkStart w:id="0" w:name="_GoBack"/>
-      <w:bookmarkEnd w:id="0"/>
       <w:r>
         <w:rPr>
           <w:rFonts w:ascii="Times New Roman" w:hAnsi="Times New Roman" w:cs="Times New Roman"/>
@@ -11730,10 +12455,10 @@
         </w:rPr>
         <w:lastRenderedPageBreak/>
         <w:drawing>
-          <wp:inline distT="0" distB="0" distL="0" distR="0" wp14:anchorId="113B9894" wp14:editId="36591C8A">
-            <wp:extent cx="5400040" cy="3787775"/>
-            <wp:effectExtent l="0" t="0" r="0" b="3175"/>
-            <wp:docPr id="10" name="Imagem 10"/>
+          <wp:inline distT="0" distB="0" distL="0" distR="0" wp14:anchorId="11FBEB26" wp14:editId="3ABE7616">
+            <wp:extent cx="5400040" cy="3383280"/>
+            <wp:effectExtent l="0" t="0" r="0" b="7620"/>
+            <wp:docPr id="1" name="Imagem 1" descr="Uma imagem contendo captura de tela&#10;&#10;Descrição gerada automaticamente"/>
             <wp:cNvGraphicFramePr>
               <a:graphicFrameLocks xmlns:a="http://schemas.openxmlformats.org/drawingml/2006/main" noChangeAspect="1"/>
             </wp:cNvGraphicFramePr>
@@ -11741,7 +12466,7 @@
               <a:graphicData uri="http://schemas.openxmlformats.org/drawingml/2006/picture">
                 <pic:pic xmlns:pic="http://schemas.openxmlformats.org/drawingml/2006/picture">
                   <pic:nvPicPr>
-                    <pic:cNvPr id="10" name="Minha Carteira.png"/>
+                    <pic:cNvPr id="1" name="Minha Carteira.png"/>
                     <pic:cNvPicPr/>
                   </pic:nvPicPr>
                   <pic:blipFill>
@@ -11759,7 +12484,7 @@
                   <pic:spPr>
                     <a:xfrm>
                       <a:off x="0" y="0"/>
-                      <a:ext cx="5400040" cy="3787775"/>
+                      <a:ext cx="5400040" cy="3383280"/>
                     </a:xfrm>
                     <a:prstGeom prst="rect">
                       <a:avLst/>
@@ -11780,10 +12505,10 @@
           <w:lang w:eastAsia="pt-BR"/>
         </w:rPr>
         <w:drawing>
-          <wp:inline distT="0" distB="0" distL="0" distR="0" wp14:anchorId="13A8AB82" wp14:editId="48C857BE">
-            <wp:extent cx="5400040" cy="3783965"/>
-            <wp:effectExtent l="0" t="0" r="0" b="6985"/>
-            <wp:docPr id="11" name="Imagem 11"/>
+          <wp:inline distT="0" distB="0" distL="0" distR="0" wp14:anchorId="302A572E" wp14:editId="37C5064E">
+            <wp:extent cx="5400040" cy="3604260"/>
+            <wp:effectExtent l="0" t="0" r="0" b="0"/>
+            <wp:docPr id="2" name="Imagem 2" descr="Uma imagem contendo captura de tela&#10;&#10;Descrição gerada automaticamente"/>
             <wp:cNvGraphicFramePr>
               <a:graphicFrameLocks xmlns:a="http://schemas.openxmlformats.org/drawingml/2006/main" noChangeAspect="1"/>
             </wp:cNvGraphicFramePr>
@@ -11791,7 +12516,7 @@
               <a:graphicData uri="http://schemas.openxmlformats.org/drawingml/2006/picture">
                 <pic:pic xmlns:pic="http://schemas.openxmlformats.org/drawingml/2006/picture">
                   <pic:nvPicPr>
-                    <pic:cNvPr id="11" name="Nova Compra.png"/>
+                    <pic:cNvPr id="2" name="Nova Compra.png"/>
                     <pic:cNvPicPr/>
                   </pic:nvPicPr>
                   <pic:blipFill>
@@ -11809,7 +12534,7 @@
                   <pic:spPr>
                     <a:xfrm>
                       <a:off x="0" y="0"/>
-                      <a:ext cx="5400040" cy="3783965"/>
+                      <a:ext cx="5400040" cy="3604260"/>
                     </a:xfrm>
                     <a:prstGeom prst="rect">
                       <a:avLst/>
@@ -11821,6 +12546,8 @@
           </wp:inline>
         </w:drawing>
       </w:r>
+      <w:bookmarkStart w:id="0" w:name="_GoBack"/>
+      <w:bookmarkEnd w:id="0"/>
       <w:r>
         <w:rPr>
           <w:rFonts w:ascii="Times New Roman" w:hAnsi="Times New Roman" w:cs="Times New Roman"/>
@@ -11831,7 +12558,7 @@
         </w:rPr>
         <w:lastRenderedPageBreak/>
         <w:drawing>
-          <wp:inline distT="0" distB="0" distL="0" distR="0" wp14:anchorId="48DAF2BC" wp14:editId="129EE08E">
+          <wp:inline distT="0" distB="0" distL="0" distR="0" wp14:anchorId="48DAF2BC" wp14:editId="62A6697E">
             <wp:extent cx="5400040" cy="3775075"/>
             <wp:effectExtent l="0" t="0" r="0" b="0"/>
             <wp:docPr id="12" name="Imagem 12"/>
@@ -12219,8 +12946,11 @@
     <w:lsdException w:name="Table 3D effects 3" w:semiHidden="1" w:unhideWhenUsed="1"/>
     <w:lsdException w:name="Table Contemporary" w:semiHidden="1" w:unhideWhenUsed="1"/>
     <w:lsdException w:name="Table Elegant" w:semiHidden="1" w:unhideWhenUsed="1"/>
+    <w:lsdException w:name="Table Professional" w:semiHidden="1" w:unhideWhenUsed="1"/>
     <w:lsdException w:name="Table Subtle 1" w:semiHidden="1" w:unhideWhenUsed="1"/>
     <w:lsdException w:name="Table Subtle 2" w:semiHidden="1" w:unhideWhenUsed="1"/>
+    <w:lsdException w:name="Table Web 1" w:semiHidden="1" w:unhideWhenUsed="1"/>
+    <w:lsdException w:name="Table Web 2" w:semiHidden="1" w:unhideWhenUsed="1"/>
     <w:lsdException w:name="Table Web 3" w:semiHidden="1" w:unhideWhenUsed="1"/>
     <w:lsdException w:name="Balloon Text" w:semiHidden="1" w:unhideWhenUsed="1"/>
     <w:lsdException w:name="Table Grid" w:uiPriority="39"/>

</xml_diff>